<commit_message>
jenkins default port change
</commit_message>
<xml_diff>
--- a/Classes/Cooling Period/Day_3_Cloud computing introduction - Copy.docx
+++ b/Classes/Cooling Period/Day_3_Cloud computing introduction - Copy.docx
@@ -59,6 +59,13 @@
           <w:bCs/>
         </w:rPr>
         <w:t>2.Difference Public, private and hybrid</w:t>
+      </w:r>
+      <w:r>
+        <w:rPr>
+          <w:b/>
+          <w:bCs/>
+        </w:rPr>
+        <w:t xml:space="preserve"> Cloud</w:t>
       </w:r>
     </w:p>
     <w:p>

</xml_diff>